<commit_message>
Final changes to, files for support site
</commit_message>
<xml_diff>
--- a/docs/site/files/compair-student-handout.docx
+++ b/docs/site/files/compair-student-handout.docx
@@ -24,7 +24,7 @@
           <w:noProof/>
         </w:rPr>
         <w:drawing>
-          <wp:anchor distT="0" distB="0" distL="180340" distR="180340" simplePos="0" relativeHeight="251661312" behindDoc="0" locked="0" layoutInCell="1" allowOverlap="1" wp14:anchorId="383AFA1E" wp14:editId="499A2172">
+          <wp:anchor distT="0" distB="0" distL="180340" distR="180340" simplePos="0" relativeHeight="251661312" behindDoc="0" locked="0" layoutInCell="1" allowOverlap="1" wp14:anchorId="114DCD5F" wp14:editId="70CC7AF8">
             <wp:simplePos x="0" y="0"/>
             <wp:positionH relativeFrom="column">
               <wp:posOffset>-86995</wp:posOffset>
@@ -97,19 +97,7 @@
         <w:rPr>
           <w:b/>
         </w:rPr>
-        <w:t xml:space="preserve"> 1</w:t>
-      </w:r>
-      <w:r>
-        <w:rPr>
-          <w:b/>
-        </w:rPr>
-        <w:t>0</w:t>
-      </w:r>
-      <w:r>
-        <w:rPr>
-          <w:b/>
-        </w:rPr>
-        <w:t>1</w:t>
+        <w:t xml:space="preserve"> 101</w:t>
       </w:r>
     </w:p>
     <w:p>
@@ -1015,7 +1003,25 @@
           <w:sz w:val="24"/>
           <w:szCs w:val="24"/>
         </w:rPr>
-        <w:t xml:space="preserve"> (what do students need to submit? what should they consider in formatting their answer?)…</w:t>
+        <w:t xml:space="preserve"> (what do students need to submit? what should they consider in </w:t>
+      </w:r>
+      <w:r>
+        <w:rPr>
+          <w:rFonts w:cstheme="minorHAnsi"/>
+          <w:i/>
+          <w:sz w:val="24"/>
+          <w:szCs w:val="24"/>
+        </w:rPr>
+        <w:t>formulating</w:t>
+      </w:r>
+      <w:r>
+        <w:rPr>
+          <w:rFonts w:cstheme="minorHAnsi"/>
+          <w:i/>
+          <w:sz w:val="24"/>
+          <w:szCs w:val="24"/>
+        </w:rPr>
+        <w:t xml:space="preserve"> their answer?)…</w:t>
       </w:r>
     </w:p>
     <w:p>
@@ -1129,16 +1135,7 @@
           <w:sz w:val="24"/>
           <w:szCs w:val="24"/>
         </w:rPr>
-        <w:t>Tuesday</w:t>
-      </w:r>
-      <w:r>
-        <w:rPr>
-          <w:rFonts w:cstheme="minorHAnsi"/>
-          <w:b/>
-          <w:sz w:val="24"/>
-          <w:szCs w:val="24"/>
-        </w:rPr>
-        <w:t xml:space="preserve">, Month Date at </w:t>
+        <w:t xml:space="preserve">Tuesday, Month Date at </w:t>
       </w:r>
       <w:proofErr w:type="spellStart"/>
       <w:r>
@@ -1233,39 +1230,7 @@
           <w:sz w:val="24"/>
           <w:szCs w:val="24"/>
         </w:rPr>
-        <w:t xml:space="preserve">you will select which answer does a better job of meeting the specified criteria and </w:t>
-      </w:r>
-      <w:r>
-        <w:rPr>
-          <w:rFonts w:cstheme="minorHAnsi"/>
-          <w:sz w:val="24"/>
-          <w:szCs w:val="24"/>
-        </w:rPr>
-        <w:t>provide</w:t>
-      </w:r>
-      <w:r>
-        <w:rPr>
-          <w:rFonts w:cstheme="minorHAnsi"/>
-          <w:sz w:val="24"/>
-          <w:szCs w:val="24"/>
-        </w:rPr>
-        <w:t xml:space="preserve"> constructive</w:t>
-      </w:r>
-      <w:r>
-        <w:rPr>
-          <w:rFonts w:cstheme="minorHAnsi"/>
-          <w:sz w:val="24"/>
-          <w:szCs w:val="24"/>
-        </w:rPr>
-        <w:t xml:space="preserve"> feedback </w:t>
-      </w:r>
-      <w:r>
-        <w:rPr>
-          <w:rFonts w:cstheme="minorHAnsi"/>
-          <w:sz w:val="24"/>
-          <w:szCs w:val="24"/>
-        </w:rPr>
-        <w:t xml:space="preserve">for the author of each answer. </w:t>
+        <w:t xml:space="preserve">you will select which answer does a better job of meeting the specified criteria and provide constructive feedback for the author of each answer. </w:t>
       </w:r>
       <w:r>
         <w:rPr>
@@ -1358,16 +1323,7 @@
           <w:sz w:val="24"/>
           <w:szCs w:val="24"/>
         </w:rPr>
-        <w:t>Wednesday</w:t>
-      </w:r>
-      <w:r>
-        <w:rPr>
-          <w:rFonts w:cstheme="minorHAnsi"/>
-          <w:b/>
-          <w:sz w:val="24"/>
-          <w:szCs w:val="24"/>
-        </w:rPr>
-        <w:t xml:space="preserve">, Month Date at </w:t>
+        <w:t xml:space="preserve">Wednesday, Month Date at </w:t>
       </w:r>
       <w:proofErr w:type="spellStart"/>
       <w:r>
@@ -1387,25 +1343,7 @@
           <w:sz w:val="24"/>
           <w:szCs w:val="24"/>
         </w:rPr>
-        <w:t xml:space="preserve"> to </w:t>
-      </w:r>
-      <w:r>
-        <w:rPr>
-          <w:rFonts w:cstheme="minorHAnsi"/>
-          <w:b/>
-          <w:sz w:val="24"/>
-          <w:szCs w:val="24"/>
-        </w:rPr>
-        <w:t>Thursday</w:t>
-      </w:r>
-      <w:r>
-        <w:rPr>
-          <w:rFonts w:cstheme="minorHAnsi"/>
-          <w:b/>
-          <w:sz w:val="24"/>
-          <w:szCs w:val="24"/>
-        </w:rPr>
-        <w:t xml:space="preserve">, Month Date at </w:t>
+        <w:t xml:space="preserve"> to Thursday, Month Date at </w:t>
       </w:r>
       <w:proofErr w:type="spellStart"/>
       <w:r>
@@ -1447,34 +1385,7 @@
           <w:sz w:val="24"/>
           <w:szCs w:val="24"/>
         </w:rPr>
-        <w:t>Step 3</w:t>
-      </w:r>
-      <w:r>
-        <w:rPr>
-          <w:rFonts w:cstheme="minorHAnsi"/>
-          <w:b/>
-          <w:sz w:val="24"/>
-          <w:szCs w:val="24"/>
-        </w:rPr>
-        <w:t xml:space="preserve">: </w:t>
-      </w:r>
-      <w:r>
-        <w:rPr>
-          <w:rFonts w:cstheme="minorHAnsi"/>
-          <w:b/>
-          <w:sz w:val="24"/>
-          <w:szCs w:val="24"/>
-        </w:rPr>
-        <w:t>Self-evaluate your own answer</w:t>
-      </w:r>
-      <w:r>
-        <w:rPr>
-          <w:rFonts w:cstheme="minorHAnsi"/>
-          <w:b/>
-          <w:sz w:val="24"/>
-          <w:szCs w:val="24"/>
-        </w:rPr>
-        <w:t xml:space="preserve"> </w:t>
+        <w:t xml:space="preserve">Step 3: Self-evaluate your own answer </w:t>
       </w:r>
     </w:p>
     <w:p>
@@ -1597,25 +1508,7 @@
           <w:sz w:val="24"/>
           <w:szCs w:val="24"/>
         </w:rPr>
-        <w:t xml:space="preserve"> </w:t>
-      </w:r>
-      <w:r>
-        <w:rPr>
-          <w:rFonts w:cstheme="minorHAnsi"/>
-          <w:b/>
-          <w:sz w:val="24"/>
-          <w:szCs w:val="24"/>
-        </w:rPr>
-        <w:t>Thursday</w:t>
-      </w:r>
-      <w:r>
-        <w:rPr>
-          <w:rFonts w:cstheme="minorHAnsi"/>
-          <w:b/>
-          <w:sz w:val="24"/>
-          <w:szCs w:val="24"/>
-        </w:rPr>
-        <w:t xml:space="preserve">, Month Date at </w:t>
+        <w:t xml:space="preserve"> Thursday, Month Date at </w:t>
       </w:r>
       <w:proofErr w:type="spellStart"/>
       <w:r>
@@ -1635,25 +1528,7 @@
           <w:sz w:val="24"/>
           <w:szCs w:val="24"/>
         </w:rPr>
-        <w:t xml:space="preserve"> to </w:t>
-      </w:r>
-      <w:r>
-        <w:rPr>
-          <w:rFonts w:cstheme="minorHAnsi"/>
-          <w:b/>
-          <w:sz w:val="24"/>
-          <w:szCs w:val="24"/>
-        </w:rPr>
-        <w:t>Friday</w:t>
-      </w:r>
-      <w:r>
-        <w:rPr>
-          <w:rFonts w:cstheme="minorHAnsi"/>
-          <w:b/>
-          <w:sz w:val="24"/>
-          <w:szCs w:val="24"/>
-        </w:rPr>
-        <w:t xml:space="preserve">, Month Date at </w:t>
+        <w:t xml:space="preserve"> to Friday, Month Date at </w:t>
       </w:r>
       <w:proofErr w:type="spellStart"/>
       <w:r>
@@ -2143,7 +2018,31 @@
           <w:sz w:val="24"/>
           <w:szCs w:val="24"/>
         </w:rPr>
-        <w:t xml:space="preserve"> in articulating an answer effectively</w:t>
+        <w:t xml:space="preserve"> in </w:t>
+      </w:r>
+      <w:r>
+        <w:rPr>
+          <w:rFonts w:cstheme="minorHAnsi"/>
+          <w:sz w:val="24"/>
+          <w:szCs w:val="24"/>
+        </w:rPr>
+        <w:t>presenting</w:t>
+      </w:r>
+      <w:r>
+        <w:rPr>
+          <w:rFonts w:cstheme="minorHAnsi"/>
+          <w:sz w:val="24"/>
+          <w:szCs w:val="24"/>
+        </w:rPr>
+        <w:t xml:space="preserve"> an answer effectively</w:t>
+      </w:r>
+      <w:r>
+        <w:rPr>
+          <w:rFonts w:cstheme="minorHAnsi"/>
+          <w:sz w:val="24"/>
+          <w:szCs w:val="24"/>
+        </w:rPr>
+        <w:t xml:space="preserve"> (or not so effectively)</w:t>
       </w:r>
     </w:p>
     <w:p>
@@ -2310,16 +2209,7 @@
           <w:sz w:val="24"/>
           <w:szCs w:val="24"/>
         </w:rPr>
-        <w:t xml:space="preserve">FURTHER </w:t>
-      </w:r>
-      <w:r>
-        <w:rPr>
-          <w:rFonts w:cstheme="minorHAnsi"/>
-          <w:i/>
-          <w:sz w:val="24"/>
-          <w:szCs w:val="24"/>
-        </w:rPr>
-        <w:t>COURSE OBJECTIVES</w:t>
+        <w:t>FURTHER COURSE OBJECTIVES</w:t>
       </w:r>
       <w:r>
         <w:rPr>
@@ -2476,16 +2366,7 @@
           <w:sz w:val="24"/>
           <w:szCs w:val="24"/>
         </w:rPr>
-        <w:t xml:space="preserve">FURTHER </w:t>
-      </w:r>
-      <w:r>
-        <w:rPr>
-          <w:rFonts w:cstheme="minorHAnsi"/>
-          <w:i/>
-          <w:sz w:val="24"/>
-          <w:szCs w:val="24"/>
-        </w:rPr>
-        <w:t xml:space="preserve">CONTACT </w:t>
+        <w:t xml:space="preserve">FURTHER CONTACT </w:t>
       </w:r>
       <w:r>
         <w:rPr>
@@ -2599,47 +2480,7 @@
           <w:sz w:val="24"/>
           <w:szCs w:val="24"/>
         </w:rPr>
-        <w:t>Click</w:t>
-      </w:r>
-      <w:r>
-        <w:rPr>
-          <w:rFonts w:cstheme="minorHAnsi"/>
-          <w:sz w:val="24"/>
-          <w:szCs w:val="24"/>
-        </w:rPr>
-        <w:t xml:space="preserve"> the ComPAIR link from </w:t>
-      </w:r>
-      <w:r>
-        <w:rPr>
-          <w:rFonts w:cstheme="minorHAnsi"/>
-          <w:sz w:val="24"/>
-          <w:szCs w:val="24"/>
-        </w:rPr>
-        <w:t xml:space="preserve">this course’s </w:t>
-      </w:r>
-      <w:r>
-        <w:rPr>
-          <w:rFonts w:cstheme="minorHAnsi"/>
-          <w:sz w:val="24"/>
-          <w:szCs w:val="24"/>
-        </w:rPr>
-        <w:t xml:space="preserve">Canvas </w:t>
-      </w:r>
-      <w:r>
-        <w:rPr>
-          <w:rFonts w:cstheme="minorHAnsi"/>
-          <w:sz w:val="24"/>
-          <w:szCs w:val="24"/>
-        </w:rPr>
-        <w:t xml:space="preserve">site at least once. </w:t>
-      </w:r>
-      <w:r>
-        <w:rPr>
-          <w:rFonts w:cstheme="minorHAnsi"/>
-          <w:sz w:val="24"/>
-          <w:szCs w:val="24"/>
-        </w:rPr>
-        <w:t>You must enter the application initially</w:t>
+        <w:t>Click the ComPAIR link from this course’s Canvas site at least once. You must enter the application initially</w:t>
       </w:r>
       <w:r>
         <w:rPr>
@@ -2695,39 +2536,7 @@
           <w:sz w:val="24"/>
           <w:szCs w:val="24"/>
         </w:rPr>
-        <w:t xml:space="preserve">Make sure you are using a modern browser that will allow ComPAIR to run. </w:t>
-      </w:r>
-      <w:r>
-        <w:rPr>
-          <w:rFonts w:cstheme="minorHAnsi"/>
-          <w:sz w:val="24"/>
-          <w:szCs w:val="24"/>
-        </w:rPr>
-        <w:t>Supported browsers for this application include</w:t>
-      </w:r>
-      <w:r>
-        <w:rPr>
-          <w:rFonts w:cstheme="minorHAnsi"/>
-          <w:sz w:val="24"/>
-          <w:szCs w:val="24"/>
-        </w:rPr>
-        <w:t xml:space="preserve"> Chrome, Firefox, Safari, and Internet Explorer 9+.</w:t>
-      </w:r>
-      <w:r>
-        <w:rPr>
-          <w:rFonts w:cstheme="minorHAnsi"/>
-          <w:sz w:val="24"/>
-          <w:szCs w:val="24"/>
-        </w:rPr>
-        <w:t xml:space="preserve"> </w:t>
-      </w:r>
-      <w:r>
-        <w:rPr>
-          <w:rFonts w:cstheme="minorHAnsi"/>
-          <w:sz w:val="24"/>
-          <w:szCs w:val="24"/>
-        </w:rPr>
-        <w:t>Search online to download and install one of these browsers, if needed.</w:t>
+        <w:t>Make sure you are using a modern browser that will allow ComPAIR to run. Supported browsers for this application include Chrome, Firefox, Safari, and Internet Explorer 9+. Search online to download and install one of these browsers, if needed.</w:t>
       </w:r>
     </w:p>
     <w:p>
@@ -2740,6 +2549,7 @@
         <w:spacing w:after="0" w:line="240" w:lineRule="auto"/>
         <w:rPr>
           <w:rFonts w:cstheme="minorHAnsi"/>
+          <w:i/>
           <w:sz w:val="24"/>
           <w:szCs w:val="24"/>
         </w:rPr>
@@ -2797,134 +2607,151 @@
         </w:rPr>
         <w:t>.</w:t>
       </w:r>
-    </w:p>
-    <w:p>
-      <w:pPr>
-        <w:spacing w:after="0" w:line="240" w:lineRule="auto"/>
-        <w:rPr>
-          <w:rFonts w:cstheme="minorHAnsi"/>
-          <w:sz w:val="24"/>
-          <w:szCs w:val="24"/>
-        </w:rPr>
-      </w:pPr>
-    </w:p>
-    <w:p>
-      <w:pPr>
-        <w:rPr>
-          <w:rFonts w:eastAsia="Times New Roman" w:cstheme="minorHAnsi"/>
-          <w:sz w:val="24"/>
-          <w:szCs w:val="24"/>
-        </w:rPr>
-      </w:pPr>
-      <w:r>
-        <w:rPr>
-          <w:rFonts w:cstheme="minorHAnsi"/>
-          <w:sz w:val="24"/>
-          <w:szCs w:val="24"/>
-        </w:rPr>
-        <w:t>To prevent stress and to avoid missing the hard deadlines</w:t>
-      </w:r>
-      <w:r>
-        <w:rPr>
-          <w:rFonts w:cstheme="minorHAnsi"/>
-          <w:sz w:val="24"/>
-          <w:szCs w:val="24"/>
-        </w:rPr>
-        <w:t xml:space="preserve"> of the time windows</w:t>
-      </w:r>
-      <w:r>
-        <w:rPr>
-          <w:rFonts w:cstheme="minorHAnsi"/>
-          <w:sz w:val="24"/>
-          <w:szCs w:val="24"/>
-        </w:rPr>
-        <w:t xml:space="preserve">, </w:t>
-      </w:r>
-      <w:r>
-        <w:rPr>
-          <w:rFonts w:cstheme="minorHAnsi"/>
-          <w:b/>
-          <w:sz w:val="24"/>
-          <w:szCs w:val="24"/>
-        </w:rPr>
-        <w:t>do not leave t</w:t>
-      </w:r>
-      <w:r>
-        <w:rPr>
-          <w:rFonts w:cstheme="minorHAnsi"/>
-          <w:b/>
-          <w:sz w:val="24"/>
-          <w:szCs w:val="24"/>
-        </w:rPr>
-        <w:t>h</w:t>
-      </w:r>
-      <w:r>
-        <w:rPr>
-          <w:rFonts w:cstheme="minorHAnsi"/>
-          <w:b/>
-          <w:sz w:val="24"/>
-          <w:szCs w:val="24"/>
-        </w:rPr>
-        <w:t>is assignment to the last hours</w:t>
-      </w:r>
-      <w:r>
-        <w:rPr>
-          <w:rFonts w:cstheme="minorHAnsi"/>
-          <w:sz w:val="24"/>
-          <w:szCs w:val="24"/>
-        </w:rPr>
-        <w:t>!</w:t>
-      </w:r>
-      <w:r>
-        <w:rPr>
-          <w:rFonts w:cstheme="minorHAnsi"/>
-          <w:sz w:val="24"/>
-          <w:szCs w:val="24"/>
-        </w:rPr>
-        <w:t xml:space="preserve"> You will want to have time to </w:t>
-      </w:r>
-      <w:r>
-        <w:rPr>
-          <w:rFonts w:cstheme="minorHAnsi"/>
-          <w:sz w:val="24"/>
-          <w:szCs w:val="24"/>
-        </w:rPr>
-        <w:t>work through</w:t>
-      </w:r>
-      <w:r>
-        <w:rPr>
-          <w:rFonts w:cstheme="minorHAnsi"/>
-          <w:sz w:val="24"/>
-          <w:szCs w:val="24"/>
-        </w:rPr>
-        <w:t xml:space="preserve"> questions </w:t>
-      </w:r>
-      <w:r>
-        <w:rPr>
-          <w:rFonts w:cstheme="minorHAnsi"/>
-          <w:sz w:val="24"/>
-          <w:szCs w:val="24"/>
-        </w:rPr>
-        <w:t>with</w:t>
-      </w:r>
-      <w:r>
-        <w:rPr>
-          <w:rFonts w:cstheme="minorHAnsi"/>
-          <w:sz w:val="24"/>
-          <w:szCs w:val="24"/>
-        </w:rPr>
-        <w:t xml:space="preserve"> faculty or staff</w:t>
-      </w:r>
-      <w:r>
-        <w:rPr>
-          <w:rFonts w:cstheme="minorHAnsi"/>
-          <w:sz w:val="24"/>
-          <w:szCs w:val="24"/>
-        </w:rPr>
-        <w:t>, if needed.</w:t>
-      </w:r>
+      <w:r>
+        <w:rPr>
+          <w:rFonts w:cstheme="minorHAnsi"/>
+          <w:sz w:val="24"/>
+          <w:szCs w:val="24"/>
+        </w:rPr>
+        <w:t xml:space="preserve"> </w:t>
+      </w:r>
+      <w:r>
+        <w:rPr>
+          <w:rFonts w:cstheme="minorHAnsi"/>
+          <w:i/>
+          <w:sz w:val="24"/>
+          <w:szCs w:val="24"/>
+        </w:rPr>
+        <w:t>PLEASE CHANGE FOR NON-UBC USERS AND ADD FURTHER CONTACT DETAILS HERE…</w:t>
+      </w:r>
+    </w:p>
+    <w:p>
+      <w:pPr>
+        <w:spacing w:after="0" w:line="240" w:lineRule="auto"/>
+        <w:rPr>
+          <w:rFonts w:cstheme="minorHAnsi"/>
+          <w:sz w:val="24"/>
+          <w:szCs w:val="24"/>
+        </w:rPr>
+      </w:pPr>
       <w:bookmarkStart w:id="0" w:name="_GoBack"/>
       <w:bookmarkEnd w:id="0"/>
+    </w:p>
+    <w:p>
+      <w:pPr>
+        <w:rPr>
+          <w:rFonts w:eastAsia="Times New Roman" w:cstheme="minorHAnsi"/>
+          <w:sz w:val="24"/>
+          <w:szCs w:val="24"/>
+        </w:rPr>
+      </w:pPr>
+      <w:r>
+        <w:rPr>
+          <w:rFonts w:cstheme="minorHAnsi"/>
+          <w:sz w:val="24"/>
+          <w:szCs w:val="24"/>
+        </w:rPr>
+        <w:t>To prevent stress and to avoid missing the hard deadlines</w:t>
+      </w:r>
+      <w:r>
+        <w:rPr>
+          <w:rFonts w:cstheme="minorHAnsi"/>
+          <w:sz w:val="24"/>
+          <w:szCs w:val="24"/>
+        </w:rPr>
+        <w:t xml:space="preserve"> of the time windows</w:t>
+      </w:r>
+      <w:r>
+        <w:rPr>
+          <w:rFonts w:cstheme="minorHAnsi"/>
+          <w:sz w:val="24"/>
+          <w:szCs w:val="24"/>
+        </w:rPr>
+        <w:t xml:space="preserve">, </w:t>
+      </w:r>
+      <w:r>
+        <w:rPr>
+          <w:rFonts w:cstheme="minorHAnsi"/>
+          <w:b/>
+          <w:sz w:val="24"/>
+          <w:szCs w:val="24"/>
+        </w:rPr>
+        <w:t>do not leave t</w:t>
+      </w:r>
+      <w:r>
+        <w:rPr>
+          <w:rFonts w:cstheme="minorHAnsi"/>
+          <w:b/>
+          <w:sz w:val="24"/>
+          <w:szCs w:val="24"/>
+        </w:rPr>
+        <w:t>h</w:t>
+      </w:r>
+      <w:r>
+        <w:rPr>
+          <w:rFonts w:cstheme="minorHAnsi"/>
+          <w:b/>
+          <w:sz w:val="24"/>
+          <w:szCs w:val="24"/>
+        </w:rPr>
+        <w:t>is assignment to the last hours</w:t>
+      </w:r>
+      <w:r>
+        <w:rPr>
+          <w:rFonts w:cstheme="minorHAnsi"/>
+          <w:sz w:val="24"/>
+          <w:szCs w:val="24"/>
+        </w:rPr>
+        <w:t>!</w:t>
+      </w:r>
+      <w:r>
+        <w:rPr>
+          <w:rFonts w:cstheme="minorHAnsi"/>
+          <w:sz w:val="24"/>
+          <w:szCs w:val="24"/>
+        </w:rPr>
+        <w:t xml:space="preserve"> You will want to have time to </w:t>
+      </w:r>
+      <w:r>
+        <w:rPr>
+          <w:rFonts w:cstheme="minorHAnsi"/>
+          <w:sz w:val="24"/>
+          <w:szCs w:val="24"/>
+        </w:rPr>
+        <w:t>work through</w:t>
+      </w:r>
+      <w:r>
+        <w:rPr>
+          <w:rFonts w:cstheme="minorHAnsi"/>
+          <w:sz w:val="24"/>
+          <w:szCs w:val="24"/>
+        </w:rPr>
+        <w:t xml:space="preserve"> questions </w:t>
+      </w:r>
+      <w:r>
+        <w:rPr>
+          <w:rFonts w:cstheme="minorHAnsi"/>
+          <w:sz w:val="24"/>
+          <w:szCs w:val="24"/>
+        </w:rPr>
+        <w:t>with</w:t>
+      </w:r>
+      <w:r>
+        <w:rPr>
+          <w:rFonts w:cstheme="minorHAnsi"/>
+          <w:sz w:val="24"/>
+          <w:szCs w:val="24"/>
+        </w:rPr>
+        <w:t xml:space="preserve"> faculty or staff</w:t>
+      </w:r>
+      <w:r>
+        <w:rPr>
+          <w:rFonts w:cstheme="minorHAnsi"/>
+          <w:sz w:val="24"/>
+          <w:szCs w:val="24"/>
+        </w:rPr>
+        <w:t>, if needed.</w:t>
+      </w:r>
     </w:p>
     <w:sectPr>
       <w:footerReference w:type="even" r:id="rId9"/>
@@ -2976,6 +2803,11 @@
         <w:docPartUnique/>
       </w:docPartObj>
     </w:sdtPr>
+    <w:sdtEndPr>
+      <w:rPr>
+        <w:rStyle w:val="PageNumber"/>
+      </w:rPr>
+    </w:sdtEndPr>
     <w:sdtContent>
       <w:p>
         <w:pPr>
@@ -3028,6 +2860,11 @@
         <w:docPartUnique/>
       </w:docPartObj>
     </w:sdtPr>
+    <w:sdtEndPr>
+      <w:rPr>
+        <w:rStyle w:val="PageNumber"/>
+      </w:rPr>
+    </w:sdtEndPr>
     <w:sdtContent>
       <w:p>
         <w:pPr>
@@ -3535,6 +3372,7 @@
     <w:lsdException w:name="HTML Sample" w:semiHidden="1" w:unhideWhenUsed="1"/>
     <w:lsdException w:name="HTML Typewriter" w:semiHidden="1" w:unhideWhenUsed="1"/>
     <w:lsdException w:name="HTML Variable" w:semiHidden="1" w:unhideWhenUsed="1"/>
+    <w:lsdException w:name="Normal Table" w:semiHidden="1" w:unhideWhenUsed="1"/>
     <w:lsdException w:name="annotation subject" w:semiHidden="1" w:unhideWhenUsed="1"/>
     <w:lsdException w:name="No List" w:semiHidden="1" w:unhideWhenUsed="1"/>
     <w:lsdException w:name="Outline List 1" w:semiHidden="1" w:unhideWhenUsed="1"/>
@@ -3578,8 +3416,10 @@
     <w:lsdException w:name="Table Elegant" w:semiHidden="1" w:unhideWhenUsed="1"/>
     <w:lsdException w:name="Table Professional" w:semiHidden="1" w:unhideWhenUsed="1"/>
     <w:lsdException w:name="Table Subtle 1" w:semiHidden="1" w:unhideWhenUsed="1"/>
+    <w:lsdException w:name="Table Subtle 2" w:semiHidden="1" w:unhideWhenUsed="1"/>
     <w:lsdException w:name="Table Web 1" w:semiHidden="1" w:unhideWhenUsed="1"/>
     <w:lsdException w:name="Table Web 2" w:semiHidden="1" w:unhideWhenUsed="1"/>
+    <w:lsdException w:name="Table Web 3" w:semiHidden="1" w:unhideWhenUsed="1"/>
     <w:lsdException w:name="Balloon Text" w:semiHidden="1" w:unhideWhenUsed="1"/>
     <w:lsdException w:name="Table Grid" w:uiPriority="39"/>
     <w:lsdException w:name="Table Theme" w:semiHidden="1" w:unhideWhenUsed="1"/>

</xml_diff>